<commit_message>
Modification des notes de bas de page, ajout de la deuxième figure.
</commit_message>
<xml_diff>
--- a/Pre-analysis-plan/images/Figure 1- W.U 2.1.docx
+++ b/Pre-analysis-plan/images/Figure 1- W.U 2.1.docx
@@ -2,6 +2,359 @@
 <file path=word/document.xml><?xml version="1.0" encoding="utf-8"?>
 <w:document xmlns:o="urn:schemas-microsoft-com:office:office" xmlns:r="http://schemas.openxmlformats.org/officeDocument/2006/relationships" xmlns:v="urn:schemas-microsoft-com:vml" xmlns:w="http://schemas.openxmlformats.org/wordprocessingml/2006/main" xmlns:w10="urn:schemas-microsoft-com:office:word" xmlns:wp="http://schemas.openxmlformats.org/drawingml/2006/wordprocessingDrawing" xmlns:wps="http://schemas.microsoft.com/office/word/2010/wordprocessingShape" xmlns:wpg="http://schemas.microsoft.com/office/word/2010/wordprocessingGroup" xmlns:mc="http://schemas.openxmlformats.org/markup-compatibility/2006" xmlns:wp14="http://schemas.microsoft.com/office/word/2010/wordprocessingDrawing" xmlns:w14="http://schemas.microsoft.com/office/word/2010/wordml" xmlns:w15="http://schemas.microsoft.com/office/word/2012/wordml" mc:Ignorable="w14 wp14 w15">
   <w:body>
+    <w:p>
+      <w:pPr>
+        <w:pStyle w:val="Normal"/>
+        <w:bidi w:val="0"/>
+        <w:jc w:val="left"/>
+        <w:rPr/>
+      </w:pPr>
+      <w:r>
+        <w:rPr/>
+      </w:r>
+    </w:p>
+    <w:p>
+      <w:pPr>
+        <w:pStyle w:val="Normal"/>
+        <w:bidi w:val="0"/>
+        <w:jc w:val="left"/>
+        <w:rPr/>
+      </w:pPr>
+      <w:r>
+        <w:rPr/>
+      </w:r>
+    </w:p>
+    <w:p>
+      <w:pPr>
+        <w:pStyle w:val="Normal"/>
+        <w:bidi w:val="0"/>
+        <w:jc w:val="left"/>
+        <w:rPr/>
+      </w:pPr>
+      <w:r>
+        <w:rPr/>
+      </w:r>
+    </w:p>
+    <w:p>
+      <w:pPr>
+        <w:pStyle w:val="Normal"/>
+        <w:bidi w:val="0"/>
+        <w:jc w:val="left"/>
+        <w:rPr/>
+      </w:pPr>
+      <w:r>
+        <w:rPr/>
+        <w:drawing>
+          <wp:anchor behindDoc="0" distT="0" distB="0" distL="0" distR="0" simplePos="0" locked="0" layoutInCell="0" allowOverlap="1" relativeHeight="3">
+            <wp:simplePos x="0" y="0"/>
+            <wp:positionH relativeFrom="column">
+              <wp:align>center</wp:align>
+            </wp:positionH>
+            <wp:positionV relativeFrom="paragraph">
+              <wp:posOffset>635</wp:posOffset>
+            </wp:positionV>
+            <wp:extent cx="6120130" cy="2667000"/>
+            <wp:effectExtent l="0" t="0" r="0" b="0"/>
+            <wp:wrapSquare wrapText="largest"/>
+            <wp:docPr id="1" name="Image1 Copie 1" descr=""/>
+            <wp:cNvGraphicFramePr>
+              <a:graphicFrameLocks xmlns:a="http://schemas.openxmlformats.org/drawingml/2006/main" noChangeAspect="1"/>
+            </wp:cNvGraphicFramePr>
+            <a:graphic xmlns:a="http://schemas.openxmlformats.org/drawingml/2006/main">
+              <a:graphicData uri="http://schemas.openxmlformats.org/drawingml/2006/picture">
+                <pic:pic xmlns:pic="http://schemas.openxmlformats.org/drawingml/2006/picture">
+                  <pic:nvPicPr>
+                    <pic:cNvPr id="1" name="Image1 Copie 1" descr=""/>
+                    <pic:cNvPicPr>
+                      <a:picLocks noChangeAspect="1" noChangeArrowheads="1"/>
+                    </pic:cNvPicPr>
+                  </pic:nvPicPr>
+                  <pic:blipFill>
+                    <a:blip r:embed="rId2"/>
+                    <a:stretch>
+                      <a:fillRect/>
+                    </a:stretch>
+                  </pic:blipFill>
+                  <pic:spPr bwMode="auto">
+                    <a:xfrm>
+                      <a:off x="0" y="0"/>
+                      <a:ext cx="6120130" cy="2667000"/>
+                    </a:xfrm>
+                    <a:prstGeom prst="rect">
+                      <a:avLst/>
+                    </a:prstGeom>
+                  </pic:spPr>
+                </pic:pic>
+              </a:graphicData>
+            </a:graphic>
+          </wp:anchor>
+        </w:drawing>
+      </w:r>
+    </w:p>
+    <w:p>
+      <w:pPr>
+        <w:pStyle w:val="Normal"/>
+        <w:bidi w:val="0"/>
+        <w:jc w:val="left"/>
+        <w:rPr/>
+      </w:pPr>
+      <w:r>
+        <w:rPr/>
+      </w:r>
+    </w:p>
+    <w:p>
+      <w:pPr>
+        <w:pStyle w:val="Normal"/>
+        <w:bidi w:val="0"/>
+        <w:jc w:val="left"/>
+        <w:rPr/>
+      </w:pPr>
+      <w:r>
+        <w:rPr/>
+      </w:r>
+    </w:p>
+    <w:p>
+      <w:pPr>
+        <w:pStyle w:val="Normal"/>
+        <w:bidi w:val="0"/>
+        <w:jc w:val="left"/>
+        <w:rPr/>
+      </w:pPr>
+      <w:r>
+        <w:rPr/>
+      </w:r>
+    </w:p>
+    <w:p>
+      <w:pPr>
+        <w:pStyle w:val="Normal"/>
+        <w:bidi w:val="0"/>
+        <w:jc w:val="left"/>
+        <w:rPr/>
+      </w:pPr>
+      <w:r>
+        <w:rPr/>
+      </w:r>
+    </w:p>
+    <w:p>
+      <w:pPr>
+        <w:pStyle w:val="Normal"/>
+        <w:bidi w:val="0"/>
+        <w:jc w:val="left"/>
+        <w:rPr/>
+      </w:pPr>
+      <w:r>
+        <w:rPr/>
+      </w:r>
+    </w:p>
+    <w:p>
+      <w:pPr>
+        <w:pStyle w:val="Normal"/>
+        <w:bidi w:val="0"/>
+        <w:jc w:val="left"/>
+        <w:rPr/>
+      </w:pPr>
+      <w:r>
+        <w:rPr/>
+      </w:r>
+    </w:p>
+    <w:p>
+      <w:pPr>
+        <w:pStyle w:val="Normal"/>
+        <w:bidi w:val="0"/>
+        <w:jc w:val="left"/>
+        <w:rPr/>
+      </w:pPr>
+      <w:r>
+        <w:rPr/>
+      </w:r>
+    </w:p>
+    <w:p>
+      <w:pPr>
+        <w:pStyle w:val="Normal"/>
+        <w:bidi w:val="0"/>
+        <w:jc w:val="left"/>
+        <w:rPr/>
+      </w:pPr>
+      <w:r>
+        <w:rPr/>
+      </w:r>
+    </w:p>
+    <w:p>
+      <w:pPr>
+        <w:pStyle w:val="Normal"/>
+        <w:bidi w:val="0"/>
+        <w:jc w:val="left"/>
+        <w:rPr/>
+      </w:pPr>
+      <w:r>
+        <w:rPr/>
+      </w:r>
+    </w:p>
+    <w:p>
+      <w:pPr>
+        <w:pStyle w:val="Normal"/>
+        <w:bidi w:val="0"/>
+        <w:jc w:val="left"/>
+        <w:rPr/>
+      </w:pPr>
+      <w:r>
+        <w:rPr/>
+      </w:r>
+    </w:p>
+    <w:p>
+      <w:pPr>
+        <w:pStyle w:val="Normal"/>
+        <w:bidi w:val="0"/>
+        <w:jc w:val="left"/>
+        <w:rPr/>
+      </w:pPr>
+      <w:r>
+        <w:rPr/>
+      </w:r>
+    </w:p>
+    <w:p>
+      <w:pPr>
+        <w:pStyle w:val="Normal"/>
+        <w:bidi w:val="0"/>
+        <w:jc w:val="left"/>
+        <w:rPr/>
+      </w:pPr>
+      <w:r>
+        <w:rPr/>
+      </w:r>
+    </w:p>
+    <w:p>
+      <w:pPr>
+        <w:pStyle w:val="Normal"/>
+        <w:bidi w:val="0"/>
+        <w:jc w:val="left"/>
+        <w:rPr/>
+      </w:pPr>
+      <w:r>
+        <w:rPr/>
+      </w:r>
+    </w:p>
+    <w:p>
+      <w:pPr>
+        <w:pStyle w:val="Normal"/>
+        <w:bidi w:val="0"/>
+        <w:jc w:val="left"/>
+        <w:rPr/>
+      </w:pPr>
+      <w:r>
+        <w:rPr/>
+      </w:r>
+    </w:p>
+    <w:p>
+      <w:pPr>
+        <w:pStyle w:val="Normal"/>
+        <w:bidi w:val="0"/>
+        <w:jc w:val="left"/>
+        <w:rPr/>
+      </w:pPr>
+      <w:r>
+        <w:rPr/>
+      </w:r>
+    </w:p>
+    <w:p>
+      <w:pPr>
+        <w:pStyle w:val="Normal"/>
+        <w:bidi w:val="0"/>
+        <w:jc w:val="left"/>
+        <w:rPr/>
+      </w:pPr>
+      <w:r>
+        <w:rPr/>
+      </w:r>
+    </w:p>
+    <w:p>
+      <w:pPr>
+        <w:pStyle w:val="Normal"/>
+        <w:bidi w:val="0"/>
+        <w:jc w:val="left"/>
+        <w:rPr/>
+      </w:pPr>
+      <w:r>
+        <w:rPr/>
+      </w:r>
+    </w:p>
+    <w:p>
+      <w:pPr>
+        <w:pStyle w:val="Normal"/>
+        <w:bidi w:val="0"/>
+        <w:jc w:val="left"/>
+        <w:rPr/>
+      </w:pPr>
+      <w:r>
+        <w:rPr/>
+      </w:r>
+    </w:p>
+    <w:p>
+      <w:pPr>
+        <w:pStyle w:val="Normal"/>
+        <w:bidi w:val="0"/>
+        <w:jc w:val="left"/>
+        <w:rPr/>
+      </w:pPr>
+      <w:r>
+        <w:rPr/>
+      </w:r>
+    </w:p>
+    <w:p>
+      <w:pPr>
+        <w:pStyle w:val="Normal"/>
+        <w:bidi w:val="0"/>
+        <w:jc w:val="left"/>
+        <w:rPr/>
+      </w:pPr>
+      <w:r>
+        <w:rPr/>
+      </w:r>
+    </w:p>
+    <w:p>
+      <w:pPr>
+        <w:pStyle w:val="Normal"/>
+        <w:bidi w:val="0"/>
+        <w:jc w:val="left"/>
+        <w:rPr/>
+      </w:pPr>
+      <w:r>
+        <w:rPr/>
+      </w:r>
+    </w:p>
+    <w:p>
+      <w:pPr>
+        <w:pStyle w:val="Normal"/>
+        <w:bidi w:val="0"/>
+        <w:jc w:val="left"/>
+        <w:rPr/>
+      </w:pPr>
+      <w:r>
+        <w:rPr/>
+      </w:r>
+    </w:p>
+    <w:p>
+      <w:pPr>
+        <w:pStyle w:val="Normal"/>
+        <w:bidi w:val="0"/>
+        <w:jc w:val="left"/>
+        <w:rPr/>
+      </w:pPr>
+      <w:r>
+        <w:rPr/>
+      </w:r>
+    </w:p>
+    <w:p>
+      <w:pPr>
+        <w:pStyle w:val="Normal"/>
+        <w:bidi w:val="0"/>
+        <w:jc w:val="left"/>
+        <w:rPr/>
+      </w:pPr>
+      <w:r>
+        <w:rPr/>
+      </w:r>
+    </w:p>
     <w:p>
       <w:pPr>
         <w:pStyle w:val="Normal"/>
@@ -23,7 +376,7 @@
             <wp:extent cx="5663565" cy="3584575"/>
             <wp:effectExtent l="0" t="0" r="0" b="0"/>
             <wp:wrapSquare wrapText="largest"/>
-            <wp:docPr id="1" name="Image1" descr=""/>
+            <wp:docPr id="2" name="Image1" descr=""/>
             <wp:cNvGraphicFramePr>
               <a:graphicFrameLocks xmlns:a="http://schemas.openxmlformats.org/drawingml/2006/main" noChangeAspect="1"/>
             </wp:cNvGraphicFramePr>
@@ -31,13 +384,13 @@
               <a:graphicData uri="http://schemas.openxmlformats.org/drawingml/2006/picture">
                 <pic:pic xmlns:pic="http://schemas.openxmlformats.org/drawingml/2006/picture">
                   <pic:nvPicPr>
-                    <pic:cNvPr id="1" name="Image1" descr=""/>
+                    <pic:cNvPr id="2" name="Image1" descr=""/>
                     <pic:cNvPicPr>
                       <a:picLocks noChangeAspect="1" noChangeArrowheads="1"/>
                     </pic:cNvPicPr>
                   </pic:nvPicPr>
                   <pic:blipFill>
-                    <a:blip r:embed="rId2"/>
+                    <a:blip r:embed="rId3"/>
                     <a:stretch>
                       <a:fillRect/>
                     </a:stretch>
@@ -65,6 +418,7 @@
       <w:pgNumType w:fmt="decimal"/>
       <w:formProt w:val="false"/>
       <w:textDirection w:val="lrTb"/>
+      <w:docGrid w:type="default" w:linePitch="100" w:charSpace="0"/>
     </w:sectPr>
   </w:body>
 </w:document>
@@ -84,7 +438,6 @@
     </w:rPrDefault>
     <w:pPrDefault>
       <w:pPr>
-        <w:widowControl/>
         <w:suppressAutoHyphens w:val="true"/>
       </w:pPr>
     </w:pPrDefault>
@@ -94,7 +447,10 @@
     <w:qFormat/>
     <w:pPr>
       <w:widowControl/>
+      <w:suppressAutoHyphens w:val="true"/>
       <w:bidi w:val="0"/>
+      <w:spacing w:before="0" w:after="0"/>
+      <w:jc w:val="left"/>
     </w:pPr>
     <w:rPr>
       <w:rFonts w:ascii="Liberation Serif" w:hAnsi="Liberation Serif" w:eastAsia="NSimSun" w:cs="Lucida Sans"/>

</xml_diff>